<commit_message>
language changes, text-alignments, dial rework, expand button rework
</commit_message>
<xml_diff>
--- a/resumes/jason-westmark-resume.docx
+++ b/resumes/jason-westmark-resume.docx
@@ -93,7 +93,6 @@
           <w:b/>
           <w:bCs/>
           <w:color w:val="auto"/>
-          <w:u w:val="none"/>
         </w:rPr>
       </w:pPr>
       <w:hyperlink r:id="rId6" w:history="1">
@@ -104,25 +103,7 @@
             <w:b/>
             <w:bCs/>
           </w:rPr>
-          <w:t>Lin</w:t>
-        </w:r>
-        <w:r>
-          <w:rPr>
-            <w:rStyle w:val="Hyperlink"/>
-            <w:rFonts w:ascii="Times New Roman" w:hAnsi="Times New Roman" w:cs="Times New Roman"/>
-            <w:b/>
-            <w:bCs/>
-          </w:rPr>
-          <w:t>k</w:t>
-        </w:r>
-        <w:r>
-          <w:rPr>
-            <w:rStyle w:val="Hyperlink"/>
-            <w:rFonts w:ascii="Times New Roman" w:hAnsi="Times New Roman" w:cs="Times New Roman"/>
-            <w:b/>
-            <w:bCs/>
-          </w:rPr>
-          <w:t>edIn</w:t>
+          <w:t>LinkedIn</w:t>
         </w:r>
       </w:hyperlink>
       <w:r>
@@ -164,8 +145,22 @@
             <w:b/>
             <w:bCs/>
           </w:rPr>
-          <w:t>Bit</w:t>
+          <w:t>Bitbucket</w:t>
         </w:r>
+      </w:hyperlink>
+      <w:r>
+        <w:rPr>
+          <w:rFonts w:ascii="Times New Roman" w:hAnsi="Times New Roman" w:cs="Times New Roman"/>
+        </w:rPr>
+        <w:t xml:space="preserve"> |</w:t>
+      </w:r>
+      <w:r>
+        <w:rPr>
+          <w:rFonts w:ascii="Times New Roman" w:hAnsi="Times New Roman" w:cs="Times New Roman"/>
+        </w:rPr>
+        <w:t xml:space="preserve"> </w:t>
+      </w:r>
+      <w:hyperlink r:id="rId8" w:history="1">
         <w:r>
           <w:rPr>
             <w:rStyle w:val="Hyperlink"/>
@@ -173,16 +168,7 @@
             <w:b/>
             <w:bCs/>
           </w:rPr>
-          <w:t>b</w:t>
-        </w:r>
-        <w:r>
-          <w:rPr>
-            <w:rStyle w:val="Hyperlink"/>
-            <w:rFonts w:ascii="Times New Roman" w:hAnsi="Times New Roman" w:cs="Times New Roman"/>
-            <w:b/>
-            <w:bCs/>
-          </w:rPr>
-          <w:t>ucket</w:t>
+          <w:t>Github</w:t>
         </w:r>
       </w:hyperlink>
     </w:p>
@@ -231,7 +217,7 @@
           <w:sz w:val="22"/>
           <w:szCs w:val="22"/>
         </w:rPr>
-        <w:t>Business Analyst with 4 years of experience at Five Points Group, acting as a liaison between business stakeholders and IT to deliver technical solutions for government foster care and medical registry platforms. Expertise in requirement gathering, process mapping, and translating high-level business needs into functional specifications. Proven track record automating workflows, ensuring HIPAA compliance, and producing detailed BRDs, FRSs, and user documentation. Passionate about driving process improvements and enabling data-driven decision-making.</w:t>
+        <w:t>Business Analyst with 4 years of experience at Five Points Group, acting as a liaison between business stakeholders and IT to deliver technical solutions for government foster care and medical registry platforms. Expertise in requirement gathering, process mapping, and translating high-level business needs into functional specifications. Passionate about driving process improvements and enabling data-driven decision-making.</w:t>
       </w:r>
     </w:p>
     <w:p>
@@ -281,81 +267,29 @@
           <w:sz w:val="22"/>
           <w:szCs w:val="22"/>
         </w:rPr>
-        <w:t>Associate of Science in Computer Programming and Web Development</w:t>
-      </w:r>
-    </w:p>
-    <w:p>
-      <w:pPr>
-        <w:rPr>
-          <w:rFonts w:ascii="Times New Roman" w:hAnsi="Times New Roman" w:cs="Times New Roman"/>
-          <w:sz w:val="22"/>
-          <w:szCs w:val="22"/>
-        </w:rPr>
-      </w:pPr>
-      <w:r>
-        <w:rPr>
-          <w:rFonts w:ascii="Times New Roman" w:hAnsi="Times New Roman" w:cs="Times New Roman"/>
-          <w:sz w:val="22"/>
-          <w:szCs w:val="22"/>
-        </w:rPr>
-        <w:t>Tallahassee Community College — Tallahassee, FL</w:t>
-      </w:r>
-      <w:r>
-        <w:rPr>
-          <w:rFonts w:ascii="Times New Roman" w:hAnsi="Times New Roman" w:cs="Times New Roman"/>
-          <w:sz w:val="22"/>
-          <w:szCs w:val="22"/>
-        </w:rPr>
-        <w:br/>
-      </w:r>
-      <w:r>
-        <w:rPr>
-          <w:rFonts w:ascii="Times New Roman" w:hAnsi="Times New Roman" w:cs="Times New Roman"/>
+        <w:t xml:space="preserve">Bachelor of Science in Information Technology </w:t>
+      </w:r>
+    </w:p>
+    <w:p>
+      <w:pPr>
+        <w:spacing w:after="0"/>
+        <w:rPr>
+          <w:rFonts w:ascii="Times New Roman" w:hAnsi="Times New Roman" w:cs="Times New Roman"/>
+          <w:b/>
+          <w:bCs/>
           <w:i/>
           <w:iCs/>
           <w:sz w:val="22"/>
           <w:szCs w:val="22"/>
         </w:rPr>
-        <w:t>May 2023</w:t>
-      </w:r>
-    </w:p>
-    <w:p>
-      <w:pPr>
-        <w:spacing w:after="0"/>
-        <w:rPr>
-          <w:rFonts w:ascii="Times New Roman" w:hAnsi="Times New Roman" w:cs="Times New Roman"/>
-          <w:b/>
-          <w:bCs/>
-          <w:sz w:val="22"/>
-          <w:szCs w:val="22"/>
-        </w:rPr>
-      </w:pPr>
-      <w:r>
-        <w:rPr>
-          <w:rFonts w:ascii="Times New Roman" w:hAnsi="Times New Roman" w:cs="Times New Roman"/>
-          <w:b/>
-          <w:bCs/>
-          <w:sz w:val="22"/>
-          <w:szCs w:val="22"/>
-        </w:rPr>
-        <w:t>Associate of Arts</w:t>
-      </w:r>
-    </w:p>
-    <w:p>
-      <w:pPr>
-        <w:rPr>
-          <w:rFonts w:ascii="Times New Roman" w:hAnsi="Times New Roman" w:cs="Times New Roman"/>
-          <w:sz w:val="22"/>
-          <w:szCs w:val="22"/>
-        </w:rPr>
-      </w:pPr>
-      <w:r>
-        <w:rPr>
-          <w:rFonts w:ascii="Times New Roman" w:hAnsi="Times New Roman" w:cs="Times New Roman"/>
-          <w:sz w:val="22"/>
-          <w:szCs w:val="22"/>
-        </w:rPr>
-        <w:t>Tallahassee Community College — Tallahassee, FL</w:t>
+      </w:pPr>
+      <w:r>
+        <w:rPr>
+          <w:rFonts w:ascii="Times New Roman" w:hAnsi="Times New Roman" w:cs="Times New Roman"/>
+          <w:sz w:val="22"/>
+          <w:szCs w:val="22"/>
+        </w:rPr>
+        <w:t>Florida State University — Tallahassee, FL</w:t>
       </w:r>
       <w:r>
         <w:rPr>
@@ -373,7 +307,34 @@
           <w:sz w:val="22"/>
           <w:szCs w:val="22"/>
         </w:rPr>
-        <w:t>December 2023</w:t>
+        <w:t>Spring 2025 – Present (Expected May 2026)</w:t>
+      </w:r>
+    </w:p>
+    <w:p>
+      <w:pPr>
+        <w:rPr>
+          <w:rFonts w:ascii="Times New Roman" w:hAnsi="Times New Roman" w:cs="Times New Roman"/>
+          <w:sz w:val="22"/>
+          <w:szCs w:val="22"/>
+        </w:rPr>
+      </w:pPr>
+      <w:r>
+        <w:rPr>
+          <w:rFonts w:ascii="Times New Roman" w:hAnsi="Times New Roman" w:cs="Times New Roman"/>
+          <w:b/>
+          <w:bCs/>
+          <w:sz w:val="22"/>
+          <w:szCs w:val="22"/>
+        </w:rPr>
+        <w:t>Awards and Honors:</w:t>
+      </w:r>
+      <w:r>
+        <w:rPr>
+          <w:rFonts w:ascii="Times New Roman" w:hAnsi="Times New Roman" w:cs="Times New Roman"/>
+          <w:sz w:val="22"/>
+          <w:szCs w:val="22"/>
+        </w:rPr>
+        <w:t xml:space="preserve"> President’s List - Spring 2025</w:t>
       </w:r>
     </w:p>
     <w:p>
@@ -395,25 +356,13 @@
           <w:sz w:val="22"/>
           <w:szCs w:val="22"/>
         </w:rPr>
-        <w:t>Bachelor of Science in Information Technolog</w:t>
-      </w:r>
-      <w:r>
-        <w:rPr>
-          <w:rFonts w:ascii="Times New Roman" w:hAnsi="Times New Roman" w:cs="Times New Roman"/>
-          <w:b/>
-          <w:bCs/>
-          <w:sz w:val="22"/>
-          <w:szCs w:val="22"/>
-        </w:rPr>
-        <w:t xml:space="preserve">y </w:t>
-      </w:r>
-    </w:p>
-    <w:p>
-      <w:pPr>
-        <w:rPr>
-          <w:rFonts w:ascii="Times New Roman" w:hAnsi="Times New Roman" w:cs="Times New Roman"/>
-          <w:b/>
-          <w:bCs/>
+        <w:t>Associate of Arts</w:t>
+      </w:r>
+    </w:p>
+    <w:p>
+      <w:pPr>
+        <w:rPr>
+          <w:rFonts w:ascii="Times New Roman" w:hAnsi="Times New Roman" w:cs="Times New Roman"/>
           <w:i/>
           <w:iCs/>
           <w:sz w:val="22"/>
@@ -426,7 +375,7 @@
           <w:sz w:val="22"/>
           <w:szCs w:val="22"/>
         </w:rPr>
-        <w:t>Florida State University — Tallahassee, FL</w:t>
+        <w:t>Tallahassee Community College — Tallahassee, FL</w:t>
       </w:r>
       <w:r>
         <w:rPr>
@@ -444,7 +393,54 @@
           <w:sz w:val="22"/>
           <w:szCs w:val="22"/>
         </w:rPr>
-        <w:t>Spring 2025 – Present</w:t>
+        <w:t>December 2023</w:t>
+      </w:r>
+    </w:p>
+    <w:p>
+      <w:pPr>
+        <w:spacing w:after="0"/>
+        <w:rPr>
+          <w:rFonts w:ascii="Times New Roman" w:hAnsi="Times New Roman" w:cs="Times New Roman"/>
+          <w:b/>
+          <w:bCs/>
+          <w:sz w:val="22"/>
+          <w:szCs w:val="22"/>
+        </w:rPr>
+      </w:pPr>
+      <w:r>
+        <w:rPr>
+          <w:rFonts w:ascii="Times New Roman" w:hAnsi="Times New Roman" w:cs="Times New Roman"/>
+          <w:b/>
+          <w:bCs/>
+          <w:sz w:val="22"/>
+          <w:szCs w:val="22"/>
+        </w:rPr>
+        <w:t>Associate of Science in Computer Programming and Web Development</w:t>
+      </w:r>
+    </w:p>
+    <w:p>
+      <w:pPr>
+        <w:rPr>
+          <w:rFonts w:ascii="Times New Roman" w:hAnsi="Times New Roman" w:cs="Times New Roman"/>
+          <w:sz w:val="22"/>
+          <w:szCs w:val="22"/>
+        </w:rPr>
+      </w:pPr>
+      <w:r>
+        <w:rPr>
+          <w:rFonts w:ascii="Times New Roman" w:hAnsi="Times New Roman" w:cs="Times New Roman"/>
+          <w:sz w:val="22"/>
+          <w:szCs w:val="22"/>
+        </w:rPr>
+        <w:t>Tallahassee Community College — Tallahassee, FL</w:t>
+      </w:r>
+      <w:r>
+        <w:rPr>
+          <w:rFonts w:ascii="Times New Roman" w:hAnsi="Times New Roman" w:cs="Times New Roman"/>
+          <w:sz w:val="22"/>
+          <w:szCs w:val="22"/>
+        </w:rPr>
+        <w:br/>
       </w:r>
       <w:r>
         <w:rPr>
@@ -454,61 +450,8 @@
           <w:sz w:val="22"/>
           <w:szCs w:val="22"/>
         </w:rPr>
-        <w:t xml:space="preserve"> (Expected May 2026)</w:t>
-      </w:r>
-    </w:p>
-    <w:p>
-      <w:pPr>
-        <w:spacing w:after="0"/>
-        <w:rPr>
-          <w:rFonts w:ascii="Times New Roman" w:hAnsi="Times New Roman" w:cs="Times New Roman"/>
-          <w:sz w:val="22"/>
-          <w:szCs w:val="22"/>
-        </w:rPr>
-      </w:pPr>
-      <w:r>
-        <w:rPr>
-          <w:rFonts w:ascii="Times New Roman" w:hAnsi="Times New Roman" w:cs="Times New Roman"/>
-          <w:b/>
-          <w:bCs/>
-          <w:sz w:val="22"/>
-          <w:szCs w:val="22"/>
-        </w:rPr>
-        <w:t>Awards and Honors:</w:t>
-      </w:r>
-      <w:r>
-        <w:rPr>
-          <w:rFonts w:ascii="Times New Roman" w:hAnsi="Times New Roman" w:cs="Times New Roman"/>
-          <w:sz w:val="22"/>
-          <w:szCs w:val="22"/>
-        </w:rPr>
-        <w:t xml:space="preserve"> President’s List</w:t>
-      </w:r>
-      <w:r>
-        <w:rPr>
-          <w:rFonts w:ascii="Times New Roman" w:hAnsi="Times New Roman" w:cs="Times New Roman"/>
-          <w:sz w:val="22"/>
-          <w:szCs w:val="22"/>
-        </w:rPr>
-        <w:t xml:space="preserve"> -</w:t>
-      </w:r>
-      <w:r>
-        <w:rPr>
-          <w:rFonts w:ascii="Times New Roman" w:hAnsi="Times New Roman" w:cs="Times New Roman"/>
-          <w:sz w:val="22"/>
-          <w:szCs w:val="22"/>
-        </w:rPr>
-        <w:t xml:space="preserve"> Spring 2025</w:t>
-      </w:r>
-    </w:p>
-    <w:p>
-      <w:pPr>
-        <w:rPr>
-          <w:rFonts w:ascii="Times New Roman" w:hAnsi="Times New Roman" w:cs="Times New Roman"/>
-          <w:sz w:val="22"/>
-          <w:szCs w:val="22"/>
-        </w:rPr>
-      </w:pPr>
+        <w:t>May 2023</w:t>
+      </w:r>
     </w:p>
     <w:p>
       <w:pPr>
@@ -744,12 +687,21 @@
     </w:p>
     <w:p>
       <w:pPr>
-        <w:rPr>
-          <w:rFonts w:ascii="Times New Roman" w:hAnsi="Times New Roman" w:cs="Times New Roman"/>
-          <w:sz w:val="22"/>
-          <w:szCs w:val="22"/>
-        </w:rPr>
-      </w:pPr>
+        <w:spacing w:before="240" w:after="0"/>
+        <w:rPr>
+          <w:rFonts w:ascii="Times New Roman" w:hAnsi="Times New Roman" w:cs="Times New Roman"/>
+          <w:b/>
+          <w:bCs/>
+        </w:rPr>
+      </w:pPr>
+      <w:r>
+        <w:rPr>
+          <w:rFonts w:ascii="Times New Roman" w:hAnsi="Times New Roman" w:cs="Times New Roman"/>
+          <w:b/>
+          <w:bCs/>
+        </w:rPr>
+        <w:t>SKILLS</w:t>
+      </w:r>
     </w:p>
     <w:p>
       <w:pPr>
@@ -758,15 +710,39 @@
           <w:rFonts w:ascii="Times New Roman" w:hAnsi="Times New Roman" w:cs="Times New Roman"/>
           <w:b/>
           <w:bCs/>
-        </w:rPr>
-      </w:pPr>
-      <w:r>
-        <w:rPr>
-          <w:rFonts w:ascii="Times New Roman" w:hAnsi="Times New Roman" w:cs="Times New Roman"/>
-          <w:b/>
-          <w:bCs/>
-        </w:rPr>
-        <w:t>SKILLS</w:t>
+          <w:sz w:val="22"/>
+          <w:szCs w:val="22"/>
+        </w:rPr>
+      </w:pPr>
+      <w:r>
+        <w:rPr>
+          <w:rFonts w:ascii="Times New Roman" w:hAnsi="Times New Roman" w:cs="Times New Roman"/>
+          <w:b/>
+          <w:bCs/>
+          <w:sz w:val="22"/>
+          <w:szCs w:val="22"/>
+        </w:rPr>
+        <w:t>Technical</w:t>
+      </w:r>
+      <w:r>
+        <w:rPr>
+          <w:rFonts w:ascii="Times New Roman" w:hAnsi="Times New Roman" w:cs="Times New Roman"/>
+          <w:b/>
+          <w:bCs/>
+          <w:sz w:val="22"/>
+          <w:szCs w:val="22"/>
+        </w:rPr>
+        <w:t xml:space="preserve"> Skills</w:t>
+      </w:r>
+      <w:r>
+        <w:rPr>
+          <w:rFonts w:ascii="Times New Roman" w:hAnsi="Times New Roman" w:cs="Times New Roman"/>
+          <w:b/>
+          <w:bCs/>
+          <w:sz w:val="22"/>
+          <w:szCs w:val="22"/>
+        </w:rPr>
+        <w:t>:</w:t>
       </w:r>
     </w:p>
     <w:p>
@@ -783,12 +759,81 @@
       <w:r>
         <w:rPr>
           <w:rFonts w:ascii="Times New Roman" w:hAnsi="Times New Roman" w:cs="Times New Roman"/>
-          <w:b/>
-          <w:bCs/>
-          <w:sz w:val="22"/>
-          <w:szCs w:val="22"/>
-        </w:rPr>
-        <w:t>Technical:</w:t>
+          <w:sz w:val="22"/>
+          <w:szCs w:val="22"/>
+          <w:u w:val="single"/>
+        </w:rPr>
+        <w:t>Tools</w:t>
+      </w:r>
+      <w:r>
+        <w:rPr>
+          <w:rFonts w:ascii="Times New Roman" w:hAnsi="Times New Roman" w:cs="Times New Roman"/>
+          <w:sz w:val="22"/>
+          <w:szCs w:val="22"/>
+          <w:u w:val="single"/>
+        </w:rPr>
+        <w:t>:</w:t>
+      </w:r>
+      <w:r>
+        <w:rPr>
+          <w:rFonts w:ascii="Times New Roman" w:hAnsi="Times New Roman" w:cs="Times New Roman"/>
+          <w:b/>
+          <w:bCs/>
+          <w:sz w:val="22"/>
+          <w:szCs w:val="22"/>
+        </w:rPr>
+        <w:t xml:space="preserve"> </w:t>
+      </w:r>
+      <w:r>
+        <w:rPr>
+          <w:rFonts w:ascii="Times New Roman" w:hAnsi="Times New Roman" w:cs="Times New Roman"/>
+          <w:sz w:val="22"/>
+          <w:szCs w:val="22"/>
+        </w:rPr>
+        <w:t>Microsoft Office Suite (Excel, Word, PowerPoint), Jira, Azure DevOps, Git.</w:t>
+      </w:r>
+    </w:p>
+    <w:p>
+      <w:pPr>
+        <w:rPr>
+          <w:rFonts w:ascii="Times New Roman" w:hAnsi="Times New Roman" w:cs="Times New Roman"/>
+          <w:sz w:val="22"/>
+          <w:szCs w:val="22"/>
+        </w:rPr>
+      </w:pPr>
+      <w:r>
+        <w:rPr>
+          <w:rFonts w:ascii="Times New Roman" w:hAnsi="Times New Roman" w:cs="Times New Roman"/>
+          <w:sz w:val="22"/>
+          <w:szCs w:val="22"/>
+          <w:u w:val="single"/>
+        </w:rPr>
+        <w:t>Programming</w:t>
+      </w:r>
+      <w:r>
+        <w:rPr>
+          <w:rFonts w:ascii="Times New Roman" w:hAnsi="Times New Roman" w:cs="Times New Roman"/>
+          <w:sz w:val="22"/>
+          <w:szCs w:val="22"/>
+          <w:u w:val="single"/>
+        </w:rPr>
+        <w:t>:</w:t>
+      </w:r>
+      <w:r>
+        <w:rPr>
+          <w:rFonts w:ascii="Times New Roman" w:hAnsi="Times New Roman" w:cs="Times New Roman"/>
+          <w:sz w:val="22"/>
+          <w:szCs w:val="22"/>
+        </w:rPr>
+        <w:t xml:space="preserve"> Java; Python; C++; C#; JavaScript; Bash/shell scripting; mobile app development (Android)</w:t>
+      </w:r>
+      <w:r>
+        <w:rPr>
+          <w:rFonts w:ascii="Times New Roman" w:hAnsi="Times New Roman" w:cs="Times New Roman"/>
+          <w:sz w:val="22"/>
+          <w:szCs w:val="22"/>
+        </w:rPr>
+        <w:t>.</w:t>
       </w:r>
     </w:p>
     <w:p>
@@ -796,92 +841,39 @@
         <w:spacing w:after="0"/>
         <w:rPr>
           <w:rFonts w:ascii="Times New Roman" w:hAnsi="Times New Roman" w:cs="Times New Roman"/>
-          <w:b/>
-          <w:bCs/>
-          <w:sz w:val="22"/>
-          <w:szCs w:val="22"/>
-        </w:rPr>
-      </w:pPr>
-      <w:r>
-        <w:rPr>
-          <w:rFonts w:ascii="Times New Roman" w:hAnsi="Times New Roman" w:cs="Times New Roman"/>
-          <w:sz w:val="22"/>
-          <w:szCs w:val="22"/>
-          <w:u w:val="single"/>
-        </w:rPr>
-        <w:t>Applications:</w:t>
-      </w:r>
-      <w:r>
-        <w:rPr>
-          <w:rFonts w:ascii="Times New Roman" w:hAnsi="Times New Roman" w:cs="Times New Roman"/>
-          <w:b/>
-          <w:bCs/>
-          <w:sz w:val="22"/>
-          <w:szCs w:val="22"/>
-        </w:rPr>
-        <w:t xml:space="preserve"> </w:t>
-      </w:r>
-      <w:r>
-        <w:rPr>
-          <w:rFonts w:ascii="Times New Roman" w:hAnsi="Times New Roman" w:cs="Times New Roman"/>
-          <w:sz w:val="22"/>
-          <w:szCs w:val="22"/>
-        </w:rPr>
-        <w:t>Microsoft Office Suite (Excel, Word, PowerPoint), Jira, Azure DevOps, Git.</w:t>
-      </w:r>
-    </w:p>
-    <w:p>
-      <w:pPr>
-        <w:rPr>
-          <w:rFonts w:ascii="Times New Roman" w:hAnsi="Times New Roman" w:cs="Times New Roman"/>
-          <w:sz w:val="22"/>
-          <w:szCs w:val="22"/>
-        </w:rPr>
-      </w:pPr>
-      <w:r>
-        <w:rPr>
-          <w:rFonts w:ascii="Times New Roman" w:hAnsi="Times New Roman" w:cs="Times New Roman"/>
-          <w:sz w:val="22"/>
-          <w:szCs w:val="22"/>
-          <w:u w:val="single"/>
-        </w:rPr>
-        <w:t>Familiar with:</w:t>
-      </w:r>
-      <w:r>
-        <w:rPr>
-          <w:rFonts w:ascii="Times New Roman" w:hAnsi="Times New Roman" w:cs="Times New Roman"/>
-          <w:sz w:val="22"/>
-          <w:szCs w:val="22"/>
-        </w:rPr>
-        <w:t xml:space="preserve"> Java; Python; C++; C#; JavaScript; Bash/shell scripting; mobile app development (Android)</w:t>
-      </w:r>
-      <w:r>
-        <w:rPr>
-          <w:rFonts w:ascii="Times New Roman" w:hAnsi="Times New Roman" w:cs="Times New Roman"/>
-          <w:sz w:val="22"/>
-          <w:szCs w:val="22"/>
-        </w:rPr>
-        <w:t>.</w:t>
-      </w:r>
-    </w:p>
-    <w:p>
-      <w:pPr>
-        <w:spacing w:after="0"/>
-        <w:rPr>
-          <w:rFonts w:ascii="Times New Roman" w:hAnsi="Times New Roman" w:cs="Times New Roman"/>
-          <w:sz w:val="22"/>
-          <w:szCs w:val="22"/>
-        </w:rPr>
-      </w:pPr>
-      <w:r>
-        <w:rPr>
-          <w:rFonts w:ascii="Times New Roman" w:hAnsi="Times New Roman" w:cs="Times New Roman"/>
-          <w:b/>
-          <w:bCs/>
-          <w:sz w:val="22"/>
-          <w:szCs w:val="22"/>
-        </w:rPr>
-        <w:t>Soft:</w:t>
+          <w:sz w:val="22"/>
+          <w:szCs w:val="22"/>
+        </w:rPr>
+      </w:pPr>
+      <w:r>
+        <w:rPr>
+          <w:rFonts w:ascii="Times New Roman" w:hAnsi="Times New Roman" w:cs="Times New Roman"/>
+          <w:b/>
+          <w:bCs/>
+          <w:sz w:val="22"/>
+          <w:szCs w:val="22"/>
+        </w:rPr>
+        <w:t>Soft</w:t>
+      </w:r>
+      <w:r>
+        <w:rPr>
+          <w:rFonts w:ascii="Times New Roman" w:hAnsi="Times New Roman" w:cs="Times New Roman"/>
+          <w:b/>
+          <w:bCs/>
+          <w:sz w:val="22"/>
+          <w:szCs w:val="22"/>
+        </w:rPr>
+        <w:t xml:space="preserve"> Skills</w:t>
+      </w:r>
+      <w:r>
+        <w:rPr>
+          <w:rFonts w:ascii="Times New Roman" w:hAnsi="Times New Roman" w:cs="Times New Roman"/>
+          <w:b/>
+          <w:bCs/>
+          <w:sz w:val="22"/>
+          <w:szCs w:val="22"/>
+        </w:rPr>
+        <w:t>:</w:t>
       </w:r>
       <w:r>
         <w:rPr>

</xml_diff>